<commit_message>
add window managment Documentation
</commit_message>
<xml_diff>
--- a/README.docx
+++ b/README.docx
@@ -9,6 +9,7 @@
           <w:rFonts w:ascii="Times New Roman" w:hAnsi="Times New Roman" w:cs="Times New Roman"/>
           <w:sz w:val="28"/>
           <w:szCs w:val="28"/>
+          <w:lang w:val="en-US"/>
         </w:rPr>
       </w:pPr>
       <w:r>
@@ -27,8 +28,6 @@
         </w:rPr>
         <w:t>К НАПИСАНИЮ КОДА</w:t>
       </w:r>
-      <w:bookmarkStart w:id="0" w:name="_GoBack"/>
-      <w:bookmarkEnd w:id="0"/>
     </w:p>
     <w:p>
       <w:pPr>
@@ -87,22 +86,16 @@
     </w:p>
     <w:p>
       <w:pPr>
-        <w:pStyle w:val="a3"/>
-        <w:numPr>
-          <w:ilvl w:val="0"/>
-          <w:numId w:val="2"/>
-        </w:numPr>
-        <w:shd w:val="clear" w:color="auto" w:fill="FFFF00"/>
-        <w:rPr>
-          <w:rFonts w:ascii="Times New Roman" w:hAnsi="Times New Roman" w:cs="Times New Roman"/>
-          <w:sz w:val="28"/>
-          <w:szCs w:val="28"/>
-          <w:lang w:val="en-US"/>
-        </w:rPr>
-      </w:pPr>
-      <w:r>
-        <w:rPr>
-          <w:rFonts w:ascii="Times New Roman" w:hAnsi="Times New Roman" w:cs="Times New Roman"/>
+        <w:pStyle w:val="a4"/>
+        <w:ind w:firstLine="360"/>
+        <w:rPr>
+          <w:sz w:val="28"/>
+          <w:szCs w:val="28"/>
+          <w:lang w:val="en-US"/>
+        </w:rPr>
+      </w:pPr>
+      <w:r>
+        <w:rPr>
           <w:sz w:val="28"/>
           <w:szCs w:val="28"/>
           <w:lang w:val="en-US"/>
@@ -112,22 +105,16 @@
     </w:p>
     <w:p>
       <w:pPr>
-        <w:pStyle w:val="a3"/>
-        <w:numPr>
-          <w:ilvl w:val="0"/>
-          <w:numId w:val="2"/>
-        </w:numPr>
-        <w:shd w:val="clear" w:color="auto" w:fill="FFFF00"/>
-        <w:rPr>
-          <w:rFonts w:ascii="Times New Roman" w:hAnsi="Times New Roman" w:cs="Times New Roman"/>
-          <w:sz w:val="28"/>
-          <w:szCs w:val="28"/>
-          <w:lang w:val="en-US"/>
-        </w:rPr>
-      </w:pPr>
-      <w:r>
-        <w:rPr>
-          <w:rFonts w:ascii="Times New Roman" w:hAnsi="Times New Roman" w:cs="Times New Roman"/>
+        <w:pStyle w:val="a4"/>
+        <w:ind w:firstLine="360"/>
+        <w:rPr>
+          <w:sz w:val="28"/>
+          <w:szCs w:val="28"/>
+          <w:lang w:val="en-US"/>
+        </w:rPr>
+      </w:pPr>
+      <w:r>
+        <w:rPr>
           <w:sz w:val="28"/>
           <w:szCs w:val="28"/>
           <w:lang w:val="en-US"/>
@@ -988,80 +975,38 @@
     </w:p>
     <w:p>
       <w:pPr>
-        <w:shd w:val="clear" w:color="auto" w:fill="FFFF00"/>
-        <w:ind w:left="360"/>
-        <w:rPr>
-          <w:rFonts w:ascii="Times New Roman" w:hAnsi="Times New Roman" w:cs="Times New Roman"/>
-          <w:sz w:val="28"/>
-          <w:szCs w:val="28"/>
-          <w:lang w:val="en-US"/>
-        </w:rPr>
-      </w:pPr>
-      <w:r>
-        <w:rPr>
-          <w:rFonts w:ascii="Times New Roman" w:hAnsi="Times New Roman" w:cs="Times New Roman"/>
-          <w:sz w:val="28"/>
-          <w:szCs w:val="28"/>
-          <w:lang w:val="en-US"/>
-        </w:rPr>
-        <w:t>Reactive&lt;variable&gt;</w:t>
-      </w:r>
-      <w:r>
-        <w:rPr>
-          <w:rFonts w:ascii="Times New Roman" w:hAnsi="Times New Roman" w:cs="Times New Roman"/>
-          <w:sz w:val="28"/>
-          <w:szCs w:val="28"/>
-          <w:lang w:val="en-US"/>
-        </w:rPr>
-        <w:t xml:space="preserve">  reactive  =  new Reactive&lt;variable&gt;();</w:t>
-      </w:r>
-    </w:p>
-    <w:p>
-      <w:pPr>
-        <w:shd w:val="clear" w:color="auto" w:fill="FFFF00"/>
-        <w:ind w:left="360"/>
-        <w:rPr>
-          <w:rFonts w:ascii="Times New Roman" w:hAnsi="Times New Roman" w:cs="Times New Roman"/>
-          <w:sz w:val="28"/>
-          <w:szCs w:val="28"/>
-          <w:lang w:val="en-US"/>
-        </w:rPr>
-      </w:pPr>
-      <w:r>
-        <w:rPr>
-          <w:rFonts w:ascii="Times New Roman" w:hAnsi="Times New Roman" w:cs="Times New Roman"/>
-          <w:sz w:val="28"/>
-          <w:szCs w:val="28"/>
-          <w:lang w:val="en-US"/>
-        </w:rPr>
-        <w:t>Reactive</w:t>
-      </w:r>
-      <w:r>
-        <w:rPr>
-          <w:rFonts w:ascii="Times New Roman" w:hAnsi="Times New Roman" w:cs="Times New Roman"/>
-          <w:sz w:val="28"/>
-          <w:szCs w:val="28"/>
-          <w:lang w:val="en-US"/>
-        </w:rPr>
-        <w:t>List</w:t>
-      </w:r>
-      <w:r>
-        <w:rPr>
-          <w:rFonts w:ascii="Times New Roman" w:hAnsi="Times New Roman" w:cs="Times New Roman"/>
-          <w:sz w:val="28"/>
-          <w:szCs w:val="28"/>
-          <w:lang w:val="en-US"/>
-        </w:rPr>
-        <w:t>&lt;variable&gt;</w:t>
-      </w:r>
-      <w:r>
-        <w:rPr>
-          <w:rFonts w:ascii="Times New Roman" w:hAnsi="Times New Roman" w:cs="Times New Roman"/>
-          <w:sz w:val="28"/>
-          <w:szCs w:val="28"/>
-          <w:lang w:val="en-US"/>
-        </w:rPr>
-        <w:t xml:space="preserve">  reactiveList  =  new ReactiveList&lt;variable&gt;();</w:t>
+        <w:ind w:firstLine="360"/>
+        <w:rPr>
+          <w:sz w:val="28"/>
+          <w:szCs w:val="28"/>
+          <w:lang w:val="en-US"/>
+        </w:rPr>
+      </w:pPr>
+      <w:r>
+        <w:rPr>
+          <w:sz w:val="28"/>
+          <w:szCs w:val="28"/>
+          <w:lang w:val="en-US"/>
+        </w:rPr>
+        <w:t>Reactive&lt;variable&gt;  reactive  =  new Reactive&lt;variable&gt;();</w:t>
+      </w:r>
+    </w:p>
+    <w:p>
+      <w:pPr>
+        <w:ind w:firstLine="360"/>
+        <w:rPr>
+          <w:sz w:val="28"/>
+          <w:szCs w:val="28"/>
+          <w:lang w:val="en-US"/>
+        </w:rPr>
+      </w:pPr>
+      <w:r>
+        <w:rPr>
+          <w:sz w:val="28"/>
+          <w:szCs w:val="28"/>
+          <w:lang w:val="en-US"/>
+        </w:rPr>
+        <w:t>ReactiveList&lt;variable&gt;  reactiveList  =  new ReactiveList&lt;variable&gt;();</w:t>
       </w:r>
     </w:p>
     <w:p>
@@ -1265,6 +1210,25 @@
           <w:rFonts w:ascii="Times New Roman" w:hAnsi="Times New Roman" w:cs="Times New Roman"/>
           <w:sz w:val="28"/>
           <w:szCs w:val="28"/>
+          <w:highlight w:val="yellow"/>
+        </w:rPr>
+        <w:t>/</w:t>
+      </w:r>
+      <w:r>
+        <w:rPr>
+          <w:rFonts w:ascii="Times New Roman" w:hAnsi="Times New Roman" w:cs="Times New Roman"/>
+          <w:sz w:val="28"/>
+          <w:szCs w:val="28"/>
+          <w:highlight w:val="yellow"/>
+          <w:lang w:val="en-US"/>
+        </w:rPr>
+        <w:t>AutoSaverList</w:t>
+      </w:r>
+      <w:r>
+        <w:rPr>
+          <w:rFonts w:ascii="Times New Roman" w:hAnsi="Times New Roman" w:cs="Times New Roman"/>
+          <w:sz w:val="28"/>
+          <w:szCs w:val="28"/>
         </w:rPr>
         <w:t xml:space="preserve"> как упрощение.</w:t>
       </w:r>
@@ -1276,7 +1240,6 @@
           <w:b/>
           <w:sz w:val="28"/>
           <w:szCs w:val="28"/>
-          <w:lang w:val="en-US"/>
         </w:rPr>
       </w:pPr>
       <w:r>
@@ -1345,25 +1308,232 @@
         <w:rPr>
           <w:sz w:val="28"/>
           <w:szCs w:val="28"/>
-          <w:lang w:val="en-US"/>
-        </w:rPr>
-      </w:pPr>
-    </w:p>
-    <w:p>
-      <w:pPr>
-        <w:rPr>
-          <w:sz w:val="28"/>
-          <w:szCs w:val="28"/>
-          <w:lang w:val="en-US"/>
-        </w:rPr>
-      </w:pPr>
-    </w:p>
-    <w:p>
-      <w:pPr>
-        <w:rPr>
-          <w:sz w:val="28"/>
-          <w:szCs w:val="28"/>
-          <w:lang w:val="en-US"/>
+        </w:rPr>
+      </w:pPr>
+    </w:p>
+    <w:p>
+      <w:pPr>
+        <w:jc w:val="center"/>
+        <w:rPr>
+          <w:b/>
+          <w:sz w:val="28"/>
+          <w:szCs w:val="28"/>
+          <w:lang w:val="en-US"/>
+        </w:rPr>
+      </w:pPr>
+      <w:r>
+        <w:rPr>
+          <w:b/>
+          <w:sz w:val="28"/>
+          <w:szCs w:val="28"/>
+          <w:lang w:val="en-US"/>
+        </w:rPr>
+        <w:lastRenderedPageBreak/>
+        <w:t>Connections</w:t>
+      </w:r>
+    </w:p>
+    <w:p>
+      <w:pPr>
+        <w:ind w:firstLine="360"/>
+        <w:rPr>
+          <w:sz w:val="28"/>
+          <w:szCs w:val="28"/>
+        </w:rPr>
+      </w:pPr>
+      <w:r>
+        <w:rPr>
+          <w:b/>
+          <w:sz w:val="28"/>
+          <w:szCs w:val="28"/>
+          <w:lang w:val="en-US"/>
+        </w:rPr>
+        <w:t>Desctiption</w:t>
+      </w:r>
+      <w:r>
+        <w:rPr>
+          <w:b/>
+          <w:sz w:val="28"/>
+          <w:szCs w:val="28"/>
+        </w:rPr>
+        <w:t xml:space="preserve">: </w:t>
+      </w:r>
+      <w:r>
+        <w:rPr>
+          <w:sz w:val="28"/>
+          <w:szCs w:val="28"/>
+        </w:rPr>
+        <w:t>используеться для отмены подписки на реактивное событие</w:t>
+      </w:r>
+    </w:p>
+    <w:p>
+      <w:pPr>
+        <w:ind w:left="360"/>
+        <w:rPr>
+          <w:b/>
+          <w:sz w:val="28"/>
+          <w:szCs w:val="28"/>
+        </w:rPr>
+      </w:pPr>
+      <w:r>
+        <w:rPr>
+          <w:b/>
+          <w:sz w:val="28"/>
+          <w:szCs w:val="28"/>
+          <w:lang w:val="en-US"/>
+        </w:rPr>
+        <w:t>Mhetods</w:t>
+      </w:r>
+      <w:r>
+        <w:rPr>
+          <w:b/>
+          <w:sz w:val="28"/>
+          <w:szCs w:val="28"/>
+        </w:rPr>
+        <w:t xml:space="preserve">: </w:t>
+      </w:r>
+    </w:p>
+    <w:p>
+      <w:pPr>
+        <w:ind w:left="360"/>
+        <w:rPr>
+          <w:sz w:val="28"/>
+          <w:szCs w:val="28"/>
+        </w:rPr>
+      </w:pPr>
+      <w:r>
+        <w:rPr>
+          <w:sz w:val="28"/>
+          <w:szCs w:val="28"/>
+          <w:lang w:val="en-US"/>
+        </w:rPr>
+        <w:t>DisconnectAll</w:t>
+      </w:r>
+      <w:r>
+        <w:rPr>
+          <w:sz w:val="28"/>
+          <w:szCs w:val="28"/>
+        </w:rPr>
+        <w:t>() –</w:t>
+      </w:r>
+      <w:r>
+        <w:rPr>
+          <w:sz w:val="28"/>
+          <w:szCs w:val="28"/>
+        </w:rPr>
+        <w:t xml:space="preserve"> после вызова метода, все подключенные подписки отпишуться</w:t>
+      </w:r>
+    </w:p>
+    <w:p>
+      <w:pPr>
+        <w:ind w:left="360"/>
+        <w:rPr>
+          <w:b/>
+          <w:sz w:val="28"/>
+          <w:szCs w:val="28"/>
+          <w:lang w:val="en-US"/>
+        </w:rPr>
+      </w:pPr>
+      <w:r>
+        <w:rPr>
+          <w:b/>
+          <w:sz w:val="28"/>
+          <w:szCs w:val="28"/>
+          <w:lang w:val="en-US"/>
+        </w:rPr>
+        <w:t>Example:</w:t>
+      </w:r>
+    </w:p>
+    <w:p>
+      <w:pPr>
+        <w:ind w:left="360"/>
+        <w:rPr>
+          <w:sz w:val="28"/>
+          <w:szCs w:val="28"/>
+          <w:lang w:val="en-US"/>
+        </w:rPr>
+      </w:pPr>
+      <w:r>
+        <w:rPr>
+          <w:sz w:val="28"/>
+          <w:szCs w:val="28"/>
+          <w:lang w:val="en-US"/>
+        </w:rPr>
+        <w:t>Connections connections = new();</w:t>
+      </w:r>
+    </w:p>
+    <w:p>
+      <w:pPr>
+        <w:ind w:left="360"/>
+        <w:rPr>
+          <w:sz w:val="28"/>
+          <w:szCs w:val="28"/>
+          <w:lang w:val="en-US"/>
+        </w:rPr>
+      </w:pPr>
+      <w:r>
+        <w:rPr>
+          <w:sz w:val="28"/>
+          <w:szCs w:val="28"/>
+          <w:lang w:val="en-US"/>
+        </w:rPr>
+        <w:t>connections += reactive.Subscribe(value =&gt; value);</w:t>
+      </w:r>
+    </w:p>
+    <w:p>
+      <w:pPr>
+        <w:ind w:left="360"/>
+        <w:rPr>
+          <w:sz w:val="28"/>
+          <w:szCs w:val="28"/>
+        </w:rPr>
+      </w:pPr>
+      <w:r>
+        <w:rPr>
+          <w:sz w:val="28"/>
+          <w:szCs w:val="28"/>
+          <w:highlight w:val="yellow"/>
+          <w:lang w:val="en-US"/>
+        </w:rPr>
+        <w:t>connections</w:t>
+      </w:r>
+      <w:r>
+        <w:rPr>
+          <w:sz w:val="28"/>
+          <w:szCs w:val="28"/>
+          <w:highlight w:val="yellow"/>
+        </w:rPr>
+        <w:t>.</w:t>
+      </w:r>
+      <w:r>
+        <w:rPr>
+          <w:sz w:val="28"/>
+          <w:szCs w:val="28"/>
+          <w:highlight w:val="yellow"/>
+          <w:lang w:val="en-US"/>
+        </w:rPr>
+        <w:t>DisconnectAll</w:t>
+      </w:r>
+      <w:r>
+        <w:rPr>
+          <w:sz w:val="28"/>
+          <w:szCs w:val="28"/>
+          <w:highlight w:val="yellow"/>
+        </w:rPr>
+        <w:t>();//</w:t>
+      </w:r>
+      <w:r>
+        <w:rPr>
+          <w:sz w:val="28"/>
+          <w:szCs w:val="28"/>
+        </w:rPr>
+        <w:t>все подписки удаляються, и строка выше не являеться действительной</w:t>
+      </w:r>
+    </w:p>
+    <w:p>
+      <w:pPr>
+        <w:rPr>
+          <w:sz w:val="28"/>
+          <w:szCs w:val="28"/>
         </w:rPr>
       </w:pPr>
     </w:p>
@@ -2262,6 +2432,7 @@
           <w:szCs w:val="28"/>
           <w:lang w:val="en-US" w:eastAsia="ru-RU"/>
         </w:rPr>
+        <w:lastRenderedPageBreak/>
         <w:t>L</w:t>
       </w:r>
       <w:r>
@@ -2350,6 +2521,1334 @@
         </w:rPr>
         <w:t>Window Managment</w:t>
       </w:r>
+    </w:p>
+    <w:p>
+      <w:pPr>
+        <w:ind w:left="360"/>
+        <w:rPr>
+          <w:b/>
+          <w:sz w:val="28"/>
+          <w:szCs w:val="28"/>
+        </w:rPr>
+      </w:pPr>
+      <w:r>
+        <w:rPr>
+          <w:b/>
+          <w:sz w:val="28"/>
+          <w:szCs w:val="28"/>
+          <w:lang w:val="en-US"/>
+        </w:rPr>
+        <w:t>Desctiption</w:t>
+      </w:r>
+      <w:r>
+        <w:rPr>
+          <w:b/>
+          <w:sz w:val="28"/>
+          <w:szCs w:val="28"/>
+        </w:rPr>
+        <w:t>:</w:t>
+      </w:r>
+      <w:r>
+        <w:rPr>
+          <w:b/>
+          <w:sz w:val="28"/>
+          <w:szCs w:val="28"/>
+        </w:rPr>
+        <w:t xml:space="preserve"> </w:t>
+      </w:r>
+    </w:p>
+    <w:p>
+      <w:pPr>
+        <w:ind w:left="360"/>
+        <w:rPr>
+          <w:sz w:val="28"/>
+          <w:szCs w:val="28"/>
+        </w:rPr>
+      </w:pPr>
+      <w:r>
+        <w:rPr>
+          <w:sz w:val="28"/>
+          <w:szCs w:val="28"/>
+        </w:rPr>
+        <w:t xml:space="preserve">Для использования необходимо обратиться к </w:t>
+      </w:r>
+      <w:r>
+        <w:rPr>
+          <w:sz w:val="28"/>
+          <w:szCs w:val="28"/>
+          <w:lang w:val="en-US"/>
+        </w:rPr>
+        <w:t>WindowManager</w:t>
+      </w:r>
+      <w:r>
+        <w:rPr>
+          <w:sz w:val="28"/>
+          <w:szCs w:val="28"/>
+        </w:rPr>
+        <w:t>.</w:t>
+      </w:r>
+      <w:r>
+        <w:rPr>
+          <w:sz w:val="28"/>
+          <w:szCs w:val="28"/>
+          <w:lang w:val="en-US"/>
+        </w:rPr>
+        <w:t>Instance</w:t>
+      </w:r>
+      <w:r>
+        <w:rPr>
+          <w:sz w:val="28"/>
+          <w:szCs w:val="28"/>
+        </w:rPr>
+        <w:t>, префаб канваса на сцене создаеться автоматически.</w:t>
+      </w:r>
+    </w:p>
+    <w:p>
+      <w:pPr>
+        <w:ind w:left="360"/>
+        <w:rPr>
+          <w:sz w:val="28"/>
+          <w:szCs w:val="28"/>
+        </w:rPr>
+      </w:pPr>
+      <w:r>
+        <w:rPr>
+          <w:sz w:val="28"/>
+          <w:szCs w:val="28"/>
+        </w:rPr>
+        <w:t xml:space="preserve">В методе </w:t>
+      </w:r>
+      <w:r>
+        <w:rPr>
+          <w:sz w:val="28"/>
+          <w:szCs w:val="28"/>
+          <w:lang w:val="en-US"/>
+        </w:rPr>
+        <w:t>Show</w:t>
+      </w:r>
+      <w:r>
+        <w:rPr>
+          <w:sz w:val="28"/>
+          <w:szCs w:val="28"/>
+        </w:rPr>
+        <w:t>&lt;</w:t>
+      </w:r>
+      <w:r>
+        <w:rPr>
+          <w:sz w:val="28"/>
+          <w:szCs w:val="28"/>
+          <w:lang w:val="en-US"/>
+        </w:rPr>
+        <w:t>Window</w:t>
+      </w:r>
+      <w:r>
+        <w:rPr>
+          <w:sz w:val="28"/>
+          <w:szCs w:val="28"/>
+        </w:rPr>
+        <w:t>&gt;</w:t>
+      </w:r>
+      <w:r>
+        <w:rPr>
+          <w:sz w:val="28"/>
+          <w:szCs w:val="28"/>
+        </w:rPr>
+        <w:t>()</w:t>
+      </w:r>
+      <w:r>
+        <w:rPr>
+          <w:sz w:val="28"/>
+          <w:szCs w:val="28"/>
+        </w:rPr>
+        <w:t xml:space="preserve"> необходимо указать тип окна которое вы хотите открыть/создать по указанному типу окно будет найдено в папке ресурсов, и заспавнено на канвас</w:t>
+      </w:r>
+    </w:p>
+    <w:p>
+      <w:pPr>
+        <w:ind w:left="360"/>
+        <w:rPr>
+          <w:sz w:val="28"/>
+          <w:szCs w:val="28"/>
+        </w:rPr>
+      </w:pPr>
+      <w:r>
+        <w:rPr>
+          <w:sz w:val="28"/>
+          <w:szCs w:val="28"/>
+        </w:rPr>
+        <w:t>Для</w:t>
+      </w:r>
+      <w:r>
+        <w:rPr>
+          <w:sz w:val="28"/>
+          <w:szCs w:val="28"/>
+        </w:rPr>
+        <w:t xml:space="preserve"> </w:t>
+      </w:r>
+      <w:r>
+        <w:rPr>
+          <w:sz w:val="28"/>
+          <w:szCs w:val="28"/>
+        </w:rPr>
+        <w:t>создания</w:t>
+      </w:r>
+      <w:r>
+        <w:rPr>
+          <w:sz w:val="28"/>
+          <w:szCs w:val="28"/>
+        </w:rPr>
+        <w:t xml:space="preserve"> </w:t>
+      </w:r>
+      <w:r>
+        <w:rPr>
+          <w:sz w:val="28"/>
+          <w:szCs w:val="28"/>
+        </w:rPr>
+        <w:t>окна</w:t>
+      </w:r>
+      <w:r>
+        <w:rPr>
+          <w:sz w:val="28"/>
+          <w:szCs w:val="28"/>
+        </w:rPr>
+        <w:t xml:space="preserve"> </w:t>
+      </w:r>
+      <w:r>
+        <w:rPr>
+          <w:sz w:val="28"/>
+          <w:szCs w:val="28"/>
+        </w:rPr>
+        <w:t>необходимо</w:t>
+      </w:r>
+      <w:r>
+        <w:rPr>
+          <w:sz w:val="28"/>
+          <w:szCs w:val="28"/>
+        </w:rPr>
+        <w:t xml:space="preserve"> </w:t>
+      </w:r>
+      <w:r>
+        <w:rPr>
+          <w:sz w:val="28"/>
+          <w:szCs w:val="28"/>
+        </w:rPr>
+        <w:t>унаследовать</w:t>
+      </w:r>
+      <w:r>
+        <w:rPr>
+          <w:sz w:val="28"/>
+          <w:szCs w:val="28"/>
+        </w:rPr>
+        <w:t xml:space="preserve"> </w:t>
+      </w:r>
+      <w:r>
+        <w:rPr>
+          <w:sz w:val="28"/>
+          <w:szCs w:val="28"/>
+        </w:rPr>
+        <w:t>класс окна</w:t>
+      </w:r>
+      <w:r>
+        <w:rPr>
+          <w:sz w:val="28"/>
+          <w:szCs w:val="28"/>
+        </w:rPr>
+        <w:t xml:space="preserve"> </w:t>
+      </w:r>
+      <w:r>
+        <w:rPr>
+          <w:sz w:val="28"/>
+          <w:szCs w:val="28"/>
+        </w:rPr>
+        <w:t>от</w:t>
+      </w:r>
+      <w:r>
+        <w:rPr>
+          <w:sz w:val="28"/>
+          <w:szCs w:val="28"/>
+        </w:rPr>
+        <w:t xml:space="preserve"> </w:t>
+      </w:r>
+      <w:r>
+        <w:rPr>
+          <w:sz w:val="28"/>
+          <w:szCs w:val="28"/>
+          <w:lang w:val="en-US"/>
+        </w:rPr>
+        <w:t>WindowBase</w:t>
+      </w:r>
+      <w:r>
+        <w:rPr>
+          <w:sz w:val="28"/>
+          <w:szCs w:val="28"/>
+        </w:rPr>
+        <w:t xml:space="preserve"> </w:t>
+      </w:r>
+      <w:r>
+        <w:rPr>
+          <w:sz w:val="28"/>
+          <w:szCs w:val="28"/>
+        </w:rPr>
+        <w:t>или</w:t>
+      </w:r>
+      <w:r>
+        <w:rPr>
+          <w:sz w:val="28"/>
+          <w:szCs w:val="28"/>
+        </w:rPr>
+        <w:t xml:space="preserve"> </w:t>
+      </w:r>
+      <w:r>
+        <w:rPr>
+          <w:sz w:val="28"/>
+          <w:szCs w:val="28"/>
+          <w:lang w:val="en-US"/>
+        </w:rPr>
+        <w:t>AnimatedWindowBase</w:t>
+      </w:r>
+      <w:r>
+        <w:rPr>
+          <w:sz w:val="28"/>
+          <w:szCs w:val="28"/>
+        </w:rPr>
+        <w:t xml:space="preserve"> после чего создать префаб окна на канвасе, и перетащить его в папку </w:t>
+      </w:r>
+      <w:r>
+        <w:rPr>
+          <w:sz w:val="28"/>
+          <w:szCs w:val="28"/>
+          <w:lang w:val="en-US"/>
+        </w:rPr>
+        <w:t>Resources</w:t>
+      </w:r>
+      <w:r>
+        <w:rPr>
+          <w:sz w:val="28"/>
+          <w:szCs w:val="28"/>
+        </w:rPr>
+        <w:t xml:space="preserve"> </w:t>
+      </w:r>
+      <w:r>
+        <w:rPr>
+          <w:sz w:val="28"/>
+          <w:szCs w:val="28"/>
+        </w:rPr>
+        <w:t>вашего проекта</w:t>
+      </w:r>
+    </w:p>
+    <w:p>
+      <w:pPr>
+        <w:ind w:left="360"/>
+        <w:jc w:val="center"/>
+        <w:rPr>
+          <w:b/>
+          <w:sz w:val="28"/>
+          <w:szCs w:val="28"/>
+        </w:rPr>
+      </w:pPr>
+      <w:r>
+        <w:rPr>
+          <w:b/>
+          <w:sz w:val="28"/>
+          <w:szCs w:val="28"/>
+          <w:lang w:val="en-US"/>
+        </w:rPr>
+        <w:t>WindowManager</w:t>
+      </w:r>
+    </w:p>
+    <w:p>
+      <w:pPr>
+        <w:ind w:left="360"/>
+        <w:rPr>
+          <w:b/>
+          <w:sz w:val="28"/>
+          <w:szCs w:val="28"/>
+          <w:lang w:val="en-US"/>
+        </w:rPr>
+      </w:pPr>
+      <w:r>
+        <w:rPr>
+          <w:b/>
+          <w:sz w:val="28"/>
+          <w:szCs w:val="28"/>
+          <w:lang w:val="en-US"/>
+        </w:rPr>
+        <w:t>Fields:</w:t>
+      </w:r>
+    </w:p>
+    <w:p>
+      <w:pPr>
+        <w:ind w:left="360"/>
+        <w:rPr>
+          <w:sz w:val="28"/>
+          <w:szCs w:val="28"/>
+          <w:lang w:val="en-US"/>
+        </w:rPr>
+      </w:pPr>
+      <w:r>
+        <w:rPr>
+          <w:sz w:val="28"/>
+          <w:szCs w:val="28"/>
+          <w:highlight w:val="yellow"/>
+          <w:lang w:val="en-US"/>
+        </w:rPr>
+        <w:t>WindowManager Instance</w:t>
+      </w:r>
+      <w:r>
+        <w:rPr>
+          <w:sz w:val="28"/>
+          <w:szCs w:val="28"/>
+          <w:lang w:val="en-US"/>
+        </w:rPr>
+        <w:t xml:space="preserve"> – </w:t>
+      </w:r>
+      <w:r>
+        <w:rPr>
+          <w:sz w:val="28"/>
+          <w:szCs w:val="28"/>
+        </w:rPr>
+        <w:t>статический</w:t>
+      </w:r>
+      <w:r>
+        <w:rPr>
+          <w:sz w:val="28"/>
+          <w:szCs w:val="28"/>
+          <w:lang w:val="en-US"/>
+        </w:rPr>
+        <w:t xml:space="preserve"> </w:t>
+      </w:r>
+      <w:r>
+        <w:rPr>
+          <w:sz w:val="28"/>
+          <w:szCs w:val="28"/>
+        </w:rPr>
+        <w:t>инстанс</w:t>
+      </w:r>
+    </w:p>
+    <w:p>
+      <w:pPr>
+        <w:ind w:left="360"/>
+        <w:rPr>
+          <w:sz w:val="28"/>
+          <w:szCs w:val="28"/>
+        </w:rPr>
+      </w:pPr>
+      <w:r>
+        <w:rPr>
+          <w:sz w:val="28"/>
+          <w:szCs w:val="28"/>
+          <w:lang w:val="en-US"/>
+        </w:rPr>
+        <w:t>Canvas</w:t>
+      </w:r>
+      <w:r>
+        <w:rPr>
+          <w:sz w:val="28"/>
+          <w:szCs w:val="28"/>
+        </w:rPr>
+        <w:t xml:space="preserve"> </w:t>
+      </w:r>
+      <w:r>
+        <w:rPr>
+          <w:sz w:val="28"/>
+          <w:szCs w:val="28"/>
+          <w:lang w:val="en-US"/>
+        </w:rPr>
+        <w:t>canvas</w:t>
+      </w:r>
+      <w:r>
+        <w:rPr>
+          <w:sz w:val="28"/>
+          <w:szCs w:val="28"/>
+        </w:rPr>
+        <w:t xml:space="preserve"> –</w:t>
+      </w:r>
+      <w:r>
+        <w:rPr>
+          <w:sz w:val="28"/>
+          <w:szCs w:val="28"/>
+        </w:rPr>
+        <w:t xml:space="preserve"> возвращает </w:t>
+      </w:r>
+      <w:r>
+        <w:rPr>
+          <w:sz w:val="28"/>
+          <w:szCs w:val="28"/>
+        </w:rPr>
+        <w:t xml:space="preserve">канвас </w:t>
+      </w:r>
+      <w:r>
+        <w:rPr>
+          <w:sz w:val="28"/>
+          <w:szCs w:val="28"/>
+        </w:rPr>
+        <w:t>менеджера</w:t>
+      </w:r>
+      <w:r>
+        <w:rPr>
+          <w:sz w:val="28"/>
+          <w:szCs w:val="28"/>
+        </w:rPr>
+        <w:t xml:space="preserve"> окон</w:t>
+      </w:r>
+    </w:p>
+    <w:p>
+      <w:pPr>
+        <w:ind w:left="360"/>
+        <w:rPr>
+          <w:b/>
+          <w:sz w:val="28"/>
+          <w:szCs w:val="28"/>
+          <w:lang w:val="en-US"/>
+        </w:rPr>
+      </w:pPr>
+      <w:r>
+        <w:rPr>
+          <w:b/>
+          <w:sz w:val="28"/>
+          <w:szCs w:val="28"/>
+          <w:lang w:val="en-US"/>
+        </w:rPr>
+        <w:t xml:space="preserve">Mhetods: </w:t>
+      </w:r>
+    </w:p>
+    <w:p>
+      <w:pPr>
+        <w:ind w:left="360"/>
+        <w:rPr>
+          <w:sz w:val="28"/>
+          <w:szCs w:val="28"/>
+        </w:rPr>
+      </w:pPr>
+      <w:r>
+        <w:rPr>
+          <w:sz w:val="28"/>
+          <w:szCs w:val="28"/>
+          <w:highlight w:val="yellow"/>
+          <w:lang w:val="en-US"/>
+        </w:rPr>
+        <w:t>Window</w:t>
+      </w:r>
+      <w:r>
+        <w:rPr>
+          <w:sz w:val="28"/>
+          <w:szCs w:val="28"/>
+          <w:highlight w:val="yellow"/>
+        </w:rPr>
+        <w:t xml:space="preserve"> </w:t>
+      </w:r>
+      <w:r>
+        <w:rPr>
+          <w:sz w:val="28"/>
+          <w:szCs w:val="28"/>
+          <w:highlight w:val="yellow"/>
+          <w:lang w:val="en-US"/>
+        </w:rPr>
+        <w:t>Show</w:t>
+      </w:r>
+      <w:r>
+        <w:rPr>
+          <w:sz w:val="28"/>
+          <w:szCs w:val="28"/>
+          <w:highlight w:val="yellow"/>
+        </w:rPr>
+        <w:t>&lt;</w:t>
+      </w:r>
+      <w:r>
+        <w:rPr>
+          <w:sz w:val="28"/>
+          <w:szCs w:val="28"/>
+          <w:highlight w:val="yellow"/>
+          <w:lang w:val="en-US"/>
+        </w:rPr>
+        <w:t>Window</w:t>
+      </w:r>
+      <w:r>
+        <w:rPr>
+          <w:sz w:val="28"/>
+          <w:szCs w:val="28"/>
+          <w:highlight w:val="yellow"/>
+        </w:rPr>
+        <w:t>&gt;()</w:t>
+      </w:r>
+      <w:r>
+        <w:rPr>
+          <w:sz w:val="28"/>
+          <w:szCs w:val="28"/>
+        </w:rPr>
+        <w:t xml:space="preserve"> </w:t>
+      </w:r>
+      <w:r>
+        <w:rPr>
+          <w:sz w:val="28"/>
+          <w:szCs w:val="28"/>
+        </w:rPr>
+        <w:t xml:space="preserve">- </w:t>
+      </w:r>
+      <w:r>
+        <w:rPr>
+          <w:sz w:val="28"/>
+          <w:szCs w:val="28"/>
+        </w:rPr>
+        <w:t xml:space="preserve">открыть/создать </w:t>
+      </w:r>
+      <w:r>
+        <w:rPr>
+          <w:sz w:val="28"/>
+          <w:szCs w:val="28"/>
+        </w:rPr>
+        <w:t xml:space="preserve">окно на канвасе </w:t>
+      </w:r>
+      <w:r>
+        <w:rPr>
+          <w:sz w:val="28"/>
+          <w:szCs w:val="28"/>
+        </w:rPr>
+        <w:t>по указанному типу</w:t>
+      </w:r>
+      <w:r>
+        <w:rPr>
+          <w:sz w:val="28"/>
+          <w:szCs w:val="28"/>
+        </w:rPr>
+        <w:t>, вернет созданный екземпляр</w:t>
+      </w:r>
+    </w:p>
+    <w:p>
+      <w:pPr>
+        <w:ind w:left="360"/>
+        <w:rPr>
+          <w:sz w:val="28"/>
+          <w:szCs w:val="28"/>
+        </w:rPr>
+      </w:pPr>
+      <w:r>
+        <w:rPr>
+          <w:sz w:val="28"/>
+          <w:szCs w:val="28"/>
+          <w:lang w:val="en-US"/>
+        </w:rPr>
+        <w:t>void</w:t>
+      </w:r>
+      <w:r>
+        <w:rPr>
+          <w:sz w:val="28"/>
+          <w:szCs w:val="28"/>
+        </w:rPr>
+        <w:t xml:space="preserve"> </w:t>
+      </w:r>
+      <w:r>
+        <w:rPr>
+          <w:sz w:val="28"/>
+          <w:szCs w:val="28"/>
+          <w:lang w:val="en-US"/>
+        </w:rPr>
+        <w:t>CloseTop</w:t>
+      </w:r>
+      <w:r>
+        <w:rPr>
+          <w:sz w:val="28"/>
+          <w:szCs w:val="28"/>
+        </w:rPr>
+        <w:t>() –</w:t>
+      </w:r>
+      <w:r>
+        <w:rPr>
+          <w:sz w:val="28"/>
+          <w:szCs w:val="28"/>
+        </w:rPr>
+        <w:t xml:space="preserve"> закрыть последнее открытое окно</w:t>
+      </w:r>
+    </w:p>
+    <w:p>
+      <w:pPr>
+        <w:ind w:left="360"/>
+        <w:rPr>
+          <w:sz w:val="28"/>
+          <w:szCs w:val="28"/>
+        </w:rPr>
+      </w:pPr>
+      <w:r>
+        <w:rPr>
+          <w:sz w:val="28"/>
+          <w:szCs w:val="28"/>
+          <w:lang w:val="en-US"/>
+        </w:rPr>
+        <w:t>void</w:t>
+      </w:r>
+      <w:r>
+        <w:rPr>
+          <w:sz w:val="28"/>
+          <w:szCs w:val="28"/>
+        </w:rPr>
+        <w:t xml:space="preserve"> </w:t>
+      </w:r>
+      <w:r>
+        <w:rPr>
+          <w:sz w:val="28"/>
+          <w:szCs w:val="28"/>
+          <w:lang w:val="en-US"/>
+        </w:rPr>
+        <w:t>Close</w:t>
+      </w:r>
+      <w:r>
+        <w:rPr>
+          <w:sz w:val="28"/>
+          <w:szCs w:val="28"/>
+        </w:rPr>
+        <w:t>(</w:t>
+      </w:r>
+      <w:r>
+        <w:rPr>
+          <w:sz w:val="28"/>
+          <w:szCs w:val="28"/>
+          <w:lang w:val="en-US"/>
+        </w:rPr>
+        <w:t>Window</w:t>
+      </w:r>
+      <w:r>
+        <w:rPr>
+          <w:sz w:val="28"/>
+          <w:szCs w:val="28"/>
+        </w:rPr>
+        <w:t>) –</w:t>
+      </w:r>
+      <w:r>
+        <w:rPr>
+          <w:sz w:val="28"/>
+          <w:szCs w:val="28"/>
+        </w:rPr>
+        <w:t xml:space="preserve"> закрыть указанное окно</w:t>
+      </w:r>
+    </w:p>
+    <w:p>
+      <w:pPr>
+        <w:ind w:left="360"/>
+        <w:rPr>
+          <w:sz w:val="28"/>
+          <w:szCs w:val="28"/>
+        </w:rPr>
+      </w:pPr>
+      <w:r>
+        <w:rPr>
+          <w:sz w:val="28"/>
+          <w:szCs w:val="28"/>
+          <w:lang w:val="en-US"/>
+        </w:rPr>
+        <w:t>void</w:t>
+      </w:r>
+      <w:r>
+        <w:rPr>
+          <w:sz w:val="28"/>
+          <w:szCs w:val="28"/>
+        </w:rPr>
+        <w:t xml:space="preserve"> </w:t>
+      </w:r>
+      <w:r>
+        <w:rPr>
+          <w:sz w:val="28"/>
+          <w:szCs w:val="28"/>
+          <w:lang w:val="en-US"/>
+        </w:rPr>
+        <w:t>CloseAll</w:t>
+      </w:r>
+      <w:r>
+        <w:rPr>
+          <w:sz w:val="28"/>
+          <w:szCs w:val="28"/>
+        </w:rPr>
+        <w:t xml:space="preserve">() – </w:t>
+      </w:r>
+      <w:r>
+        <w:rPr>
+          <w:sz w:val="28"/>
+          <w:szCs w:val="28"/>
+        </w:rPr>
+        <w:t>закрыть все открытые окна</w:t>
+      </w:r>
+    </w:p>
+    <w:p>
+      <w:pPr>
+        <w:ind w:left="360"/>
+        <w:rPr>
+          <w:sz w:val="28"/>
+          <w:szCs w:val="28"/>
+        </w:rPr>
+      </w:pPr>
+      <w:r>
+        <w:rPr>
+          <w:sz w:val="28"/>
+          <w:szCs w:val="28"/>
+          <w:lang w:val="en-US"/>
+        </w:rPr>
+        <w:t>T</w:t>
+      </w:r>
+      <w:r>
+        <w:rPr>
+          <w:sz w:val="28"/>
+          <w:szCs w:val="28"/>
+        </w:rPr>
+        <w:t xml:space="preserve"> </w:t>
+      </w:r>
+      <w:r>
+        <w:rPr>
+          <w:sz w:val="28"/>
+          <w:szCs w:val="28"/>
+          <w:lang w:val="en-US"/>
+        </w:rPr>
+        <w:t>GetOpendWindow</w:t>
+      </w:r>
+      <w:r>
+        <w:rPr>
+          <w:sz w:val="28"/>
+          <w:szCs w:val="28"/>
+        </w:rPr>
+        <w:t>&lt;</w:t>
+      </w:r>
+      <w:r>
+        <w:rPr>
+          <w:sz w:val="28"/>
+          <w:szCs w:val="28"/>
+          <w:lang w:val="en-US"/>
+        </w:rPr>
+        <w:t>T</w:t>
+      </w:r>
+      <w:r>
+        <w:rPr>
+          <w:sz w:val="28"/>
+          <w:szCs w:val="28"/>
+        </w:rPr>
+        <w:t>&gt;() –</w:t>
+      </w:r>
+      <w:r>
+        <w:rPr>
+          <w:sz w:val="28"/>
+          <w:szCs w:val="28"/>
+        </w:rPr>
+        <w:t xml:space="preserve"> получить последнее открытое окно по указанному типу</w:t>
+      </w:r>
+    </w:p>
+    <w:p>
+      <w:pPr>
+        <w:ind w:left="360"/>
+        <w:jc w:val="center"/>
+        <w:rPr>
+          <w:b/>
+          <w:sz w:val="28"/>
+          <w:szCs w:val="28"/>
+          <w:lang w:val="en-US"/>
+        </w:rPr>
+      </w:pPr>
+      <w:r>
+        <w:rPr>
+          <w:b/>
+          <w:sz w:val="28"/>
+          <w:szCs w:val="28"/>
+          <w:lang w:val="en-US"/>
+        </w:rPr>
+        <w:t>Window</w:t>
+      </w:r>
+      <w:r>
+        <w:rPr>
+          <w:b/>
+          <w:sz w:val="28"/>
+          <w:szCs w:val="28"/>
+          <w:lang w:val="en-US"/>
+        </w:rPr>
+        <w:t>Base/AnimatedWindowBase</w:t>
+      </w:r>
+    </w:p>
+    <w:p>
+      <w:pPr>
+        <w:ind w:left="360"/>
+        <w:rPr>
+          <w:b/>
+          <w:sz w:val="28"/>
+          <w:szCs w:val="28"/>
+          <w:lang w:val="en-US"/>
+        </w:rPr>
+      </w:pPr>
+      <w:r>
+        <w:rPr>
+          <w:b/>
+          <w:sz w:val="28"/>
+          <w:szCs w:val="28"/>
+          <w:lang w:val="en-US"/>
+        </w:rPr>
+        <w:t>Fields:</w:t>
+      </w:r>
+    </w:p>
+    <w:p>
+      <w:pPr>
+        <w:ind w:left="360"/>
+        <w:rPr>
+          <w:sz w:val="28"/>
+          <w:szCs w:val="28"/>
+          <w:lang w:val="en-US"/>
+        </w:rPr>
+      </w:pPr>
+      <w:r>
+        <w:rPr>
+          <w:sz w:val="28"/>
+          <w:szCs w:val="28"/>
+          <w:lang w:val="en-US"/>
+        </w:rPr>
+        <w:lastRenderedPageBreak/>
+        <w:t>UnityEvent OnClose</w:t>
+      </w:r>
+      <w:r>
+        <w:rPr>
+          <w:sz w:val="28"/>
+          <w:szCs w:val="28"/>
+          <w:lang w:val="en-US"/>
+        </w:rPr>
+        <w:t xml:space="preserve"> –</w:t>
+      </w:r>
+      <w:r>
+        <w:rPr>
+          <w:sz w:val="28"/>
+          <w:szCs w:val="28"/>
+          <w:lang w:val="en-US"/>
+        </w:rPr>
+        <w:t xml:space="preserve"> </w:t>
+      </w:r>
+      <w:r>
+        <w:rPr>
+          <w:sz w:val="28"/>
+          <w:szCs w:val="28"/>
+        </w:rPr>
+        <w:t>событие</w:t>
+      </w:r>
+      <w:r>
+        <w:rPr>
+          <w:sz w:val="28"/>
+          <w:szCs w:val="28"/>
+          <w:lang w:val="en-US"/>
+        </w:rPr>
+        <w:t xml:space="preserve"> </w:t>
+      </w:r>
+      <w:r>
+        <w:rPr>
+          <w:sz w:val="28"/>
+          <w:szCs w:val="28"/>
+        </w:rPr>
+        <w:t>закрытия</w:t>
+      </w:r>
+      <w:r>
+        <w:rPr>
+          <w:sz w:val="28"/>
+          <w:szCs w:val="28"/>
+          <w:lang w:val="en-US"/>
+        </w:rPr>
+        <w:t xml:space="preserve"> </w:t>
+      </w:r>
+      <w:r>
+        <w:rPr>
+          <w:sz w:val="28"/>
+          <w:szCs w:val="28"/>
+        </w:rPr>
+        <w:t>окна</w:t>
+      </w:r>
+    </w:p>
+    <w:p>
+      <w:pPr>
+        <w:ind w:left="360"/>
+        <w:rPr>
+          <w:color w:val="000000" w:themeColor="text1"/>
+          <w:sz w:val="28"/>
+          <w:szCs w:val="28"/>
+          <w:lang w:eastAsia="ru-RU"/>
+        </w:rPr>
+      </w:pPr>
+      <w:r>
+        <w:rPr>
+          <w:color w:val="000000" w:themeColor="text1"/>
+          <w:sz w:val="28"/>
+          <w:szCs w:val="28"/>
+          <w:lang w:val="en-US" w:eastAsia="ru-RU"/>
+        </w:rPr>
+        <w:t>bool</w:t>
+      </w:r>
+      <w:r>
+        <w:rPr>
+          <w:color w:val="000000" w:themeColor="text1"/>
+          <w:sz w:val="28"/>
+          <w:szCs w:val="28"/>
+          <w:lang w:eastAsia="ru-RU"/>
+        </w:rPr>
+        <w:t xml:space="preserve"> </w:t>
+      </w:r>
+      <w:r>
+        <w:rPr>
+          <w:color w:val="000000" w:themeColor="text1"/>
+          <w:sz w:val="28"/>
+          <w:szCs w:val="28"/>
+          <w:lang w:val="en-US" w:eastAsia="ru-RU"/>
+        </w:rPr>
+        <w:t>isReusableView</w:t>
+      </w:r>
+      <w:r>
+        <w:rPr>
+          <w:color w:val="000000" w:themeColor="text1"/>
+          <w:sz w:val="28"/>
+          <w:szCs w:val="28"/>
+          <w:lang w:eastAsia="ru-RU"/>
+        </w:rPr>
+        <w:t xml:space="preserve"> – если </w:t>
+      </w:r>
+      <w:r>
+        <w:rPr>
+          <w:color w:val="000000" w:themeColor="text1"/>
+          <w:sz w:val="28"/>
+          <w:szCs w:val="28"/>
+          <w:lang w:val="en-US" w:eastAsia="ru-RU"/>
+        </w:rPr>
+        <w:t>true</w:t>
+      </w:r>
+      <w:r>
+        <w:rPr>
+          <w:color w:val="000000" w:themeColor="text1"/>
+          <w:sz w:val="28"/>
+          <w:szCs w:val="28"/>
+          <w:lang w:eastAsia="ru-RU"/>
+        </w:rPr>
+        <w:t xml:space="preserve"> </w:t>
+      </w:r>
+      <w:r>
+        <w:rPr>
+          <w:color w:val="000000" w:themeColor="text1"/>
+          <w:sz w:val="28"/>
+          <w:szCs w:val="28"/>
+          <w:lang w:eastAsia="ru-RU"/>
+        </w:rPr>
+        <w:t>то после закрытия префаб не удалиться и будет переиспользован при следующем открытии</w:t>
+      </w:r>
+    </w:p>
+    <w:p>
+      <w:pPr>
+        <w:pStyle w:val="a4"/>
+        <w:ind w:left="360"/>
+        <w:rPr>
+          <w:color w:val="000000" w:themeColor="text1"/>
+          <w:sz w:val="28"/>
+          <w:szCs w:val="28"/>
+          <w:lang w:val="en-US" w:eastAsia="ru-RU"/>
+        </w:rPr>
+      </w:pPr>
+      <w:r>
+        <w:rPr>
+          <w:color w:val="000000" w:themeColor="text1"/>
+          <w:sz w:val="28"/>
+          <w:szCs w:val="28"/>
+          <w:lang w:val="en-US" w:eastAsia="ru-RU"/>
+        </w:rPr>
+        <w:t>Button</w:t>
+      </w:r>
+      <w:r>
+        <w:rPr>
+          <w:color w:val="000000" w:themeColor="text1"/>
+          <w:sz w:val="28"/>
+          <w:szCs w:val="28"/>
+          <w:lang w:eastAsia="ru-RU"/>
+        </w:rPr>
+        <w:t xml:space="preserve"> </w:t>
+      </w:r>
+      <w:r>
+        <w:rPr>
+          <w:color w:val="000000" w:themeColor="text1"/>
+          <w:sz w:val="28"/>
+          <w:szCs w:val="28"/>
+          <w:lang w:val="en-US" w:eastAsia="ru-RU"/>
+        </w:rPr>
+        <w:t>closeButton</w:t>
+      </w:r>
+      <w:r>
+        <w:rPr>
+          <w:color w:val="000000" w:themeColor="text1"/>
+          <w:sz w:val="28"/>
+          <w:szCs w:val="28"/>
+          <w:lang w:eastAsia="ru-RU"/>
+        </w:rPr>
+        <w:t xml:space="preserve"> – </w:t>
+      </w:r>
+      <w:r>
+        <w:rPr>
+          <w:color w:val="000000" w:themeColor="text1"/>
+          <w:sz w:val="28"/>
+          <w:szCs w:val="28"/>
+          <w:lang w:val="uk-UA" w:eastAsia="ru-RU"/>
+        </w:rPr>
+        <w:t xml:space="preserve">кнопка закрівающая окно, может біть </w:t>
+      </w:r>
+      <w:r>
+        <w:rPr>
+          <w:color w:val="000000" w:themeColor="text1"/>
+          <w:sz w:val="28"/>
+          <w:szCs w:val="28"/>
+          <w:lang w:val="en-US" w:eastAsia="ru-RU"/>
+        </w:rPr>
+        <w:t>null</w:t>
+      </w:r>
+    </w:p>
+    <w:p>
+      <w:pPr>
+        <w:pStyle w:val="a4"/>
+        <w:ind w:left="360"/>
+        <w:rPr>
+          <w:color w:val="000000" w:themeColor="text1"/>
+          <w:sz w:val="28"/>
+          <w:szCs w:val="28"/>
+          <w:lang w:eastAsia="ru-RU"/>
+        </w:rPr>
+      </w:pPr>
+    </w:p>
+    <w:p>
+      <w:pPr>
+        <w:pStyle w:val="a4"/>
+        <w:ind w:left="360"/>
+        <w:rPr>
+          <w:color w:val="000000" w:themeColor="text1"/>
+          <w:sz w:val="28"/>
+          <w:szCs w:val="28"/>
+          <w:lang w:val="uk-UA" w:eastAsia="ru-RU"/>
+        </w:rPr>
+      </w:pPr>
+      <w:r>
+        <w:rPr>
+          <w:color w:val="000000" w:themeColor="text1"/>
+          <w:sz w:val="28"/>
+          <w:szCs w:val="28"/>
+          <w:lang w:val="en-US" w:eastAsia="ru-RU"/>
+        </w:rPr>
+        <w:t>Connections</w:t>
+      </w:r>
+      <w:r>
+        <w:rPr>
+          <w:color w:val="000000" w:themeColor="text1"/>
+          <w:sz w:val="28"/>
+          <w:szCs w:val="28"/>
+          <w:lang w:eastAsia="ru-RU"/>
+        </w:rPr>
+        <w:t xml:space="preserve"> </w:t>
+      </w:r>
+      <w:r>
+        <w:rPr>
+          <w:color w:val="000000" w:themeColor="text1"/>
+          <w:sz w:val="28"/>
+          <w:szCs w:val="28"/>
+          <w:lang w:val="en-US" w:eastAsia="ru-RU"/>
+        </w:rPr>
+        <w:t>connections</w:t>
+      </w:r>
+      <w:r>
+        <w:rPr>
+          <w:color w:val="000000" w:themeColor="text1"/>
+          <w:sz w:val="28"/>
+          <w:szCs w:val="28"/>
+          <w:lang w:eastAsia="ru-RU"/>
+        </w:rPr>
+        <w:t xml:space="preserve"> –</w:t>
+      </w:r>
+      <w:r>
+        <w:rPr>
+          <w:color w:val="000000" w:themeColor="text1"/>
+          <w:sz w:val="28"/>
+          <w:szCs w:val="28"/>
+          <w:lang w:eastAsia="ru-RU"/>
+        </w:rPr>
+        <w:t xml:space="preserve"> для взаимодействия с реактивными переменными и </w:t>
+      </w:r>
+      <w:r>
+        <w:rPr>
+          <w:color w:val="000000" w:themeColor="text1"/>
+          <w:sz w:val="28"/>
+          <w:szCs w:val="28"/>
+          <w:lang w:val="en-US" w:eastAsia="ru-RU"/>
+        </w:rPr>
+        <w:t>UI</w:t>
+      </w:r>
+      <w:r>
+        <w:rPr>
+          <w:color w:val="000000" w:themeColor="text1"/>
+          <w:sz w:val="28"/>
+          <w:szCs w:val="28"/>
+          <w:lang w:eastAsia="ru-RU"/>
+        </w:rPr>
+        <w:t>, при закрытии окна автоматически очищает все привязанные ивенты</w:t>
+      </w:r>
+    </w:p>
+    <w:p>
+      <w:pPr>
+        <w:pStyle w:val="a4"/>
+        <w:ind w:left="360"/>
+        <w:rPr>
+          <w:b/>
+          <w:color w:val="000000" w:themeColor="text1"/>
+          <w:sz w:val="28"/>
+          <w:szCs w:val="28"/>
+          <w:lang w:val="en-US" w:eastAsia="ru-RU"/>
+        </w:rPr>
+      </w:pPr>
+      <w:r>
+        <w:rPr>
+          <w:b/>
+          <w:color w:val="000000" w:themeColor="text1"/>
+          <w:sz w:val="28"/>
+          <w:szCs w:val="28"/>
+          <w:lang w:val="en-US" w:eastAsia="ru-RU"/>
+        </w:rPr>
+        <w:t>Mhetods:</w:t>
+      </w:r>
+    </w:p>
+    <w:p>
+      <w:pPr>
+        <w:pStyle w:val="a4"/>
+        <w:numPr>
+          <w:ilvl w:val="0"/>
+          <w:numId w:val="2"/>
+        </w:numPr>
+        <w:rPr>
+          <w:color w:val="000000" w:themeColor="text1"/>
+          <w:sz w:val="28"/>
+          <w:szCs w:val="28"/>
+          <w:lang w:val="en-US" w:eastAsia="ru-RU"/>
+        </w:rPr>
+      </w:pPr>
+      <w:r>
+        <w:rPr>
+          <w:color w:val="000000" w:themeColor="text1"/>
+          <w:sz w:val="28"/>
+          <w:szCs w:val="28"/>
+          <w:lang w:val="en-US" w:eastAsia="ru-RU"/>
+        </w:rPr>
+        <w:t xml:space="preserve">void Close() - </w:t>
+      </w:r>
+      <w:r>
+        <w:rPr>
+          <w:color w:val="000000" w:themeColor="text1"/>
+          <w:sz w:val="28"/>
+          <w:szCs w:val="28"/>
+          <w:lang w:eastAsia="ru-RU"/>
+        </w:rPr>
+        <w:t xml:space="preserve"> закрыть окно</w:t>
+      </w:r>
+    </w:p>
+    <w:p>
+      <w:pPr>
+        <w:pStyle w:val="a4"/>
+        <w:numPr>
+          <w:ilvl w:val="0"/>
+          <w:numId w:val="2"/>
+        </w:numPr>
+        <w:rPr>
+          <w:color w:val="000000" w:themeColor="text1"/>
+          <w:sz w:val="28"/>
+          <w:szCs w:val="28"/>
+          <w:lang w:eastAsia="ru-RU"/>
+        </w:rPr>
+      </w:pPr>
+      <w:r>
+        <w:rPr>
+          <w:color w:val="000000" w:themeColor="text1"/>
+          <w:sz w:val="28"/>
+          <w:szCs w:val="28"/>
+          <w:lang w:val="en-US" w:eastAsia="ru-RU"/>
+        </w:rPr>
+        <w:t>virtual</w:t>
+      </w:r>
+      <w:r>
+        <w:rPr>
+          <w:color w:val="000000" w:themeColor="text1"/>
+          <w:sz w:val="28"/>
+          <w:szCs w:val="28"/>
+          <w:lang w:eastAsia="ru-RU"/>
+        </w:rPr>
+        <w:t xml:space="preserve"> </w:t>
+      </w:r>
+      <w:r>
+        <w:rPr>
+          <w:color w:val="000000" w:themeColor="text1"/>
+          <w:sz w:val="28"/>
+          <w:szCs w:val="28"/>
+          <w:lang w:val="en-US" w:eastAsia="ru-RU"/>
+        </w:rPr>
+        <w:t>void</w:t>
+      </w:r>
+      <w:r>
+        <w:rPr>
+          <w:color w:val="000000" w:themeColor="text1"/>
+          <w:sz w:val="28"/>
+          <w:szCs w:val="28"/>
+          <w:lang w:eastAsia="ru-RU"/>
+        </w:rPr>
+        <w:t xml:space="preserve"> </w:t>
+      </w:r>
+      <w:r>
+        <w:rPr>
+          <w:color w:val="000000" w:themeColor="text1"/>
+          <w:sz w:val="28"/>
+          <w:szCs w:val="28"/>
+          <w:lang w:val="en-US" w:eastAsia="ru-RU"/>
+        </w:rPr>
+        <w:t>OnOpend</w:t>
+      </w:r>
+      <w:r>
+        <w:rPr>
+          <w:color w:val="000000" w:themeColor="text1"/>
+          <w:sz w:val="28"/>
+          <w:szCs w:val="28"/>
+          <w:lang w:eastAsia="ru-RU"/>
+        </w:rPr>
+        <w:t xml:space="preserve">() – </w:t>
+      </w:r>
+      <w:r>
+        <w:rPr>
+          <w:color w:val="000000" w:themeColor="text1"/>
+          <w:sz w:val="28"/>
+          <w:szCs w:val="28"/>
+          <w:lang w:eastAsia="ru-RU"/>
+        </w:rPr>
+        <w:t>вызываеться при открытии окна</w:t>
+      </w:r>
+      <w:bookmarkStart w:id="0" w:name="_GoBack"/>
+      <w:bookmarkEnd w:id="0"/>
+    </w:p>
+    <w:p>
+      <w:pPr>
+        <w:ind w:left="360"/>
+        <w:rPr>
+          <w:sz w:val="28"/>
+          <w:szCs w:val="28"/>
+        </w:rPr>
+      </w:pPr>
+    </w:p>
+    <w:p>
+      <w:pPr>
+        <w:ind w:left="360"/>
+        <w:rPr>
+          <w:sz w:val="28"/>
+          <w:szCs w:val="28"/>
+        </w:rPr>
+      </w:pPr>
+    </w:p>
+    <w:p>
+      <w:pPr>
+        <w:ind w:left="360"/>
+        <w:rPr>
+          <w:b/>
+          <w:sz w:val="28"/>
+          <w:szCs w:val="28"/>
+        </w:rPr>
+      </w:pPr>
+    </w:p>
+    <w:p>
+      <w:pPr>
+        <w:ind w:left="360"/>
+        <w:rPr>
+          <w:sz w:val="28"/>
+          <w:szCs w:val="28"/>
+        </w:rPr>
+      </w:pPr>
     </w:p>
     <w:p>
       <w:pPr>

</xml_diff>